<commit_message>
Numero pagina Propuesta empresa
Numero pagina Propuesta empresa
</commit_message>
<xml_diff>
--- a/Denominación del proyecto.docx
+++ b/Denominación del proyecto.docx
@@ -125,19 +125,29 @@
         <w:rPr>
           <w:u w:val="single"/>
         </w:rPr>
-        <w:t>Beneficios y vent</w:t>
-      </w:r>
+        <w:t>Beneficios y ventajas:</w:t>
+      </w:r>
+      <w:r>
+        <w:t xml:space="preserve"> Transparencia en la rendición contable. Mayor agilidad y facilidad en la gestión de actas. Decremento del impacto ambiental mediante reducción de insumos. Garantía del interés legítimo para la solicitud de actas. Aumento de los posibles medios de gestión de actas. Reducción de fraude involucrado en la gestión de actas. </w:t>
+      </w:r>
+    </w:p>
+    <w:p>
+      <w:pPr>
+        <w:spacing w:after="0" w:line="240" w:lineRule="auto"/>
+      </w:pPr>
+    </w:p>
+    <w:p>
+      <w:pPr>
+        <w:spacing w:after="0" w:line="240" w:lineRule="auto"/>
+      </w:pPr>
       <w:r>
         <w:rPr>
           <w:u w:val="single"/>
         </w:rPr>
-        <w:t>ajas:</w:t>
-      </w:r>
-      <w:r>
-        <w:t xml:space="preserve"> Transparencia en la rendición contable. Mayor agilidad y facilidad en la gestión de actas. Decremento del impacto ambiental mediante reducción de insumos. Garantía del interés legítimo para la solicitud de actas. Aumento de los posibles medios de ges</w:t>
-      </w:r>
-      <w:r>
-        <w:t xml:space="preserve">tión de actas. Reducción de fraude involucrado en la gestión de actas. </w:t>
+        <w:t>Duración:</w:t>
+      </w:r>
+      <w:r>
+        <w:t xml:space="preserve"> 1 año y medio destinado al desarrollo e implementación del sistema. 1 año y medio destinados al despliegue y mantenimiento.</w:t>
       </w:r>
     </w:p>
     <w:p>
@@ -153,35 +163,10 @@
         <w:rPr>
           <w:u w:val="single"/>
         </w:rPr>
-        <w:t>Duración:</w:t>
-      </w:r>
-      <w:r>
-        <w:t xml:space="preserve"> 1 año y medio destinado al desarrollo e implementación del sistema. 1 año y medio destinados al despliegue y mantenimiento.</w:t>
-      </w:r>
-    </w:p>
-    <w:p>
-      <w:pPr>
-        <w:spacing w:after="0" w:line="240" w:lineRule="auto"/>
-      </w:pPr>
-    </w:p>
-    <w:p>
-      <w:pPr>
-        <w:spacing w:after="0" w:line="240" w:lineRule="auto"/>
-      </w:pPr>
-      <w:r>
-        <w:rPr>
-          <w:u w:val="single"/>
-        </w:rPr>
         <w:t>Destinatarios:</w:t>
       </w:r>
       <w:r>
-        <w:t xml:space="preserve"> Los destinados a ser usuarios final</w:t>
-      </w:r>
-      <w:r>
-        <w:t xml:space="preserve">es de la propuesta serán todos aquellos ciudadanos que tengan registrado sus nacimientos, matrimonios, defunciones o uniones convivenciales en la provincia de Mendoza, contando con acceso a herramientas tecnológicas, sea dispositivo móvil o computadora, y </w:t>
-      </w:r>
-      <w:r>
-        <w:t>teniendo acceso a internet a través de ellos.</w:t>
+        <w:t xml:space="preserve"> Los destinados a ser usuarios finales de la propuesta serán todos aquellos ciudadanos que tengan registrado sus nacimientos, matrimonios, defunciones o uniones convivenciales en la provincia de Mendoza, contando con acceso a herramientas tecnológicas, sea dispositivo móvil o computadora, y teniendo acceso a internet a través de ellos.</w:t>
       </w:r>
     </w:p>
     <w:p>
@@ -258,10 +243,7 @@
         <w:spacing w:after="0" w:line="240" w:lineRule="auto"/>
       </w:pPr>
       <w:r>
-        <w:t>Integración de código y contro</w:t>
-      </w:r>
-      <w:r>
-        <w:t>l de gestión de configuración: Github, Trello.</w:t>
+        <w:t>Integración de código y control de gestión de configuración: Github, Trello.</w:t>
       </w:r>
     </w:p>
     <w:p>
@@ -280,13 +262,7 @@
         <w:t>Descripción del funcionamiento:</w:t>
       </w:r>
       <w:r>
-        <w:t xml:space="preserve"> El funcionamiento se basa en que los ciudadanos se registran y una vez realizado el login, el usuario procede a iniciar el pedido de acta ingresando datos solicitados. Los dato</w:t>
-      </w:r>
-      <w:r>
-        <w:t>s se buscan en las bases del registro civil y se obtiene al acta del pedido solicitado. Luego se realiza el cobro de los códigos provinciales y una vez confirmado el pago se procede a firmar digitalmente en forma automática el acta para ser enviada vía ema</w:t>
-      </w:r>
-      <w:r>
-        <w:t>il al destinatario. El acta tendrá una vigencia de 6 meses la cual podrá validarse a través de una página de autogestión interna de gobierno.</w:t>
+        <w:t xml:space="preserve"> El funcionamiento se basa en que los ciudadanos se registran y una vez realizado el login, el usuario procede a iniciar el pedido de acta ingresando datos solicitados. Los datos se buscan en las bases del registro civil y se obtiene al acta del pedido solicitado. Luego se realiza el cobro de los códigos provinciales y una vez confirmado el pago se procede a firmar digitalmente en forma automática el acta para ser enviada vía email al destinatario. El acta tendrá una vigencia de 6 meses la cual podrá validarse a través de una página de autogestión interna de gobierno.</w:t>
       </w:r>
     </w:p>
     <w:p>
@@ -339,6 +315,8 @@
         </w:rPr>
         <w:br w:type="page"/>
       </w:r>
+      <w:bookmarkStart w:id="0" w:name="_GoBack"/>
+      <w:bookmarkEnd w:id="0"/>
     </w:p>
     <w:p>
       <w:pPr>
@@ -355,8 +333,6 @@
         <w:lastRenderedPageBreak/>
         <w:t>PROPUESTA DE CREACIÓN DE EMPRESA</w:t>
       </w:r>
-      <w:bookmarkStart w:id="0" w:name="_GoBack"/>
-      <w:bookmarkEnd w:id="0"/>
     </w:p>
     <w:p>
       <w:pPr>
@@ -402,10 +378,7 @@
         <w:t>Misión:</w:t>
       </w:r>
       <w:r>
-        <w:t xml:space="preserve"> Proporcionar software de calidad mediante el uso de tecnologías innovadora</w:t>
-      </w:r>
-      <w:r>
-        <w:t>s y adaptándose a las necesidades del cliente.</w:t>
+        <w:t xml:space="preserve"> Proporcionar software de calidad mediante el uso de tecnologías innovadoras y adaptándose a las necesidades del cliente.</w:t>
       </w:r>
     </w:p>
     <w:p>
@@ -445,13 +418,7 @@
         <w:t>Ubicación tentativa:</w:t>
       </w:r>
       <w:r>
-        <w:t xml:space="preserve"> La ubicación ideal de la empresa sería dentro del Polo TIC ubicado actualmente en la Zona Industrial de Godoy cruz, entre las c</w:t>
-      </w:r>
-      <w:r>
-        <w:t>alle Rafael Cubillos y Terrada. Esta ubicación nos permitirá estar en contacto con Universidades, Empresas y con el Estado Mendocino, y ser una parte importante de la industria tecnológica provincial y nacional. Se necesitaría 4 oficinas de al menos 30m2 c</w:t>
-      </w:r>
-      <w:r>
-        <w:t>ada acceso a cocina y baño, y un ambiente de atención. Que cuente con las normas vigentes de Higiene y Seguridad.</w:t>
+        <w:t xml:space="preserve"> La ubicación ideal de la empresa sería dentro del Polo TIC ubicado actualmente en la Zona Industrial de Godoy cruz, entre las calle Rafael Cubillos y Terrada. Esta ubicación nos permitirá estar en contacto con Universidades, Empresas y con el Estado Mendocino, y ser una parte importante de la industria tecnológica provincial y nacional. Se necesitaría 4 oficinas de al menos 30m2 cada acceso a cocina y baño, y un ambiente de atención. Que cuente con las normas vigentes de Higiene y Seguridad.</w:t>
       </w:r>
     </w:p>
     <w:p>
@@ -476,7 +443,7 @@
                     <pic:cNvPicPr preferRelativeResize="0"/>
                   </pic:nvPicPr>
                   <pic:blipFill>
-                    <a:blip r:embed="rId5"/>
+                    <a:blip r:embed="rId7"/>
                     <a:srcRect/>
                     <a:stretch>
                       <a:fillRect/>
@@ -509,10 +476,7 @@
         <w:spacing w:after="0" w:line="240" w:lineRule="auto"/>
       </w:pPr>
       <w:r>
-        <w:t>Las instalaciones donde se verá ubicada la empresa deberán proveer a la empresa los servicios básicos de luz, agua, gas e internet. Este últ</w:t>
-      </w:r>
-      <w:r>
-        <w:t xml:space="preserve">imo servicio deberá ser de alta prestación con </w:t>
+        <w:t xml:space="preserve">Las instalaciones donde se verá ubicada la empresa deberán proveer a la empresa los servicios básicos de luz, agua, gas e internet. Este último servicio deberá ser de alta prestación con </w:t>
       </w:r>
       <w:r>
         <w:rPr>
@@ -529,10 +493,7 @@
         <w:spacing w:after="0" w:line="240" w:lineRule="auto"/>
       </w:pPr>
       <w:r>
-        <w:t>Se necesitará un equipo de trabajo formado por 2 analistas, 4 desarrolladores, 2 QA, y 1 líder de equipo, con 1 integrante de l</w:t>
-      </w:r>
-      <w:r>
-        <w:t>a gerencia en la seccional y 2 de recursos humanos. Además de tener asesores como  1 contador y 1 abogado.</w:t>
+        <w:t>Se necesitará un equipo de trabajo formado por 2 analistas, 4 desarrolladores, 2 QA, y 1 líder de equipo, con 1 integrante de la gerencia en la seccional y 2 de recursos humanos. Además de tener asesores como  1 contador y 1 abogado.</w:t>
       </w:r>
     </w:p>
     <w:p>
@@ -552,10 +513,7 @@
         <w:t>Equipamiento tecnológico:</w:t>
       </w:r>
       <w:r>
-        <w:t xml:space="preserve"> 2 servidores (uno interno para funcionamiento de aplicaciones, back-up, etc.,  y uno externo para resguardo de información segura), 6 Notebooks con características para desarrolladores (equipo de trabajo) y 6 Notebooks estándar (RRHH, líder y gerencia y a</w:t>
-      </w:r>
-      <w:r>
-        <w:t>nalistas).  Todos los equipos provistos con cable de Red  y UPS.</w:t>
+        <w:t xml:space="preserve"> 2 servidores (uno interno para funcionamiento de aplicaciones, back-up, etc.,  y uno externo para resguardo de información segura), 6 Notebooks con características para desarrolladores (equipo de trabajo) y 6 Notebooks estándar (RRHH, líder y gerencia y analistas).  Todos los equipos provistos con cable de Red  y UPS.</w:t>
       </w:r>
     </w:p>
     <w:p>
@@ -608,7 +566,7 @@
                     <pic:cNvPicPr/>
                   </pic:nvPicPr>
                   <pic:blipFill>
-                    <a:blip r:embed="rId6"/>
+                    <a:blip r:embed="rId8"/>
                     <a:stretch>
                       <a:fillRect/>
                     </a:stretch>
@@ -658,7 +616,7 @@
                     <pic:cNvPicPr/>
                   </pic:nvPicPr>
                   <pic:blipFill>
-                    <a:blip r:embed="rId7"/>
+                    <a:blip r:embed="rId9"/>
                     <a:stretch>
                       <a:fillRect/>
                     </a:stretch>
@@ -680,6 +638,7 @@
       </w:r>
     </w:p>
     <w:sectPr>
+      <w:footerReference w:type="default" r:id="rId10"/>
       <w:pgSz w:w="11906" w:h="16838"/>
       <w:pgMar w:top="1417" w:right="1701" w:bottom="1417" w:left="1701" w:header="0" w:footer="720" w:gutter="0"/>
       <w:pgNumType w:start="1"/>
@@ -687,6 +646,101 @@
     </w:sectPr>
   </w:body>
 </w:document>
+</file>
+
+<file path=word/endnotes.xml><?xml version="1.0" encoding="utf-8"?>
+<w:endnotes xmlns:wpc="http://schemas.microsoft.com/office/word/2010/wordprocessingCanvas" xmlns:mc="http://schemas.openxmlformats.org/markup-compatibility/2006" xmlns:o="urn:schemas-microsoft-com:office:office" xmlns:r="http://schemas.openxmlformats.org/officeDocument/2006/relationships" xmlns:m="http://schemas.openxmlformats.org/officeDocument/2006/math" xmlns:v="urn:schemas-microsoft-com:vml" xmlns:wp14="http://schemas.microsoft.com/office/word/2010/wordprocessingDrawing" xmlns:wp="http://schemas.openxmlformats.org/drawingml/2006/wordprocessingDrawing" xmlns:w10="urn:schemas-microsoft-com:office:word" xmlns:w="http://schemas.openxmlformats.org/wordprocessingml/2006/main" xmlns:w14="http://schemas.microsoft.com/office/word/2010/wordml" xmlns:w15="http://schemas.microsoft.com/office/word/2012/wordml" xmlns:wpg="http://schemas.microsoft.com/office/word/2010/wordprocessingGroup" xmlns:wpi="http://schemas.microsoft.com/office/word/2010/wordprocessingInk" xmlns:wne="http://schemas.microsoft.com/office/word/2006/wordml" xmlns:wps="http://schemas.microsoft.com/office/word/2010/wordprocessingShape" mc:Ignorable="w14 w15 wp14">
+  <w:endnote w:type="separator" w:id="-1">
+    <w:p>
+      <w:pPr>
+        <w:spacing w:after="0" w:line="240" w:lineRule="auto"/>
+      </w:pPr>
+      <w:r>
+        <w:separator/>
+      </w:r>
+    </w:p>
+  </w:endnote>
+  <w:endnote w:type="continuationSeparator" w:id="0">
+    <w:p>
+      <w:pPr>
+        <w:spacing w:after="0" w:line="240" w:lineRule="auto"/>
+      </w:pPr>
+      <w:r>
+        <w:continuationSeparator/>
+      </w:r>
+    </w:p>
+  </w:endnote>
+</w:endnotes>
+</file>
+
+<file path=word/footer1.xml><?xml version="1.0" encoding="utf-8"?>
+<w:ftr xmlns:wpc="http://schemas.microsoft.com/office/word/2010/wordprocessingCanvas" xmlns:mc="http://schemas.openxmlformats.org/markup-compatibility/2006" xmlns:o="urn:schemas-microsoft-com:office:office" xmlns:r="http://schemas.openxmlformats.org/officeDocument/2006/relationships" xmlns:m="http://schemas.openxmlformats.org/officeDocument/2006/math" xmlns:v="urn:schemas-microsoft-com:vml" xmlns:wp14="http://schemas.microsoft.com/office/word/2010/wordprocessingDrawing" xmlns:wp="http://schemas.openxmlformats.org/drawingml/2006/wordprocessingDrawing" xmlns:w10="urn:schemas-microsoft-com:office:word" xmlns:w="http://schemas.openxmlformats.org/wordprocessingml/2006/main" xmlns:w14="http://schemas.microsoft.com/office/word/2010/wordml" xmlns:w15="http://schemas.microsoft.com/office/word/2012/wordml" xmlns:wpg="http://schemas.microsoft.com/office/word/2010/wordprocessingGroup" xmlns:wpi="http://schemas.microsoft.com/office/word/2010/wordprocessingInk" xmlns:wne="http://schemas.microsoft.com/office/word/2006/wordml" xmlns:wps="http://schemas.microsoft.com/office/word/2010/wordprocessingShape" mc:Ignorable="w14 w15 wp14">
+  <w:sdt>
+    <w:sdtPr>
+      <w:id w:val="2098207509"/>
+      <w:docPartObj>
+        <w:docPartGallery w:val="Page Numbers (Bottom of Page)"/>
+        <w:docPartUnique/>
+      </w:docPartObj>
+    </w:sdtPr>
+    <w:sdtContent>
+      <w:p>
+        <w:pPr>
+          <w:pStyle w:val="Piedepgina"/>
+          <w:jc w:val="center"/>
+        </w:pPr>
+        <w:r>
+          <w:fldChar w:fldCharType="begin"/>
+        </w:r>
+        <w:r>
+          <w:instrText>PAGE   \* MERGEFORMAT</w:instrText>
+        </w:r>
+        <w:r>
+          <w:fldChar w:fldCharType="separate"/>
+        </w:r>
+        <w:r>
+          <w:rPr>
+            <w:noProof/>
+          </w:rPr>
+          <w:t>1</w:t>
+        </w:r>
+        <w:r>
+          <w:fldChar w:fldCharType="end"/>
+        </w:r>
+      </w:p>
+    </w:sdtContent>
+  </w:sdt>
+  <w:p>
+    <w:pPr>
+      <w:pStyle w:val="Piedepgina"/>
+    </w:pPr>
+  </w:p>
+</w:ftr>
+</file>
+
+<file path=word/footnotes.xml><?xml version="1.0" encoding="utf-8"?>
+<w:footnotes xmlns:wpc="http://schemas.microsoft.com/office/word/2010/wordprocessingCanvas" xmlns:mc="http://schemas.openxmlformats.org/markup-compatibility/2006" xmlns:o="urn:schemas-microsoft-com:office:office" xmlns:r="http://schemas.openxmlformats.org/officeDocument/2006/relationships" xmlns:m="http://schemas.openxmlformats.org/officeDocument/2006/math" xmlns:v="urn:schemas-microsoft-com:vml" xmlns:wp14="http://schemas.microsoft.com/office/word/2010/wordprocessingDrawing" xmlns:wp="http://schemas.openxmlformats.org/drawingml/2006/wordprocessingDrawing" xmlns:w10="urn:schemas-microsoft-com:office:word" xmlns:w="http://schemas.openxmlformats.org/wordprocessingml/2006/main" xmlns:w14="http://schemas.microsoft.com/office/word/2010/wordml" xmlns:w15="http://schemas.microsoft.com/office/word/2012/wordml" xmlns:wpg="http://schemas.microsoft.com/office/word/2010/wordprocessingGroup" xmlns:wpi="http://schemas.microsoft.com/office/word/2010/wordprocessingInk" xmlns:wne="http://schemas.microsoft.com/office/word/2006/wordml" xmlns:wps="http://schemas.microsoft.com/office/word/2010/wordprocessingShape" mc:Ignorable="w14 w15 wp14">
+  <w:footnote w:type="separator" w:id="-1">
+    <w:p>
+      <w:pPr>
+        <w:spacing w:after="0" w:line="240" w:lineRule="auto"/>
+      </w:pPr>
+      <w:r>
+        <w:separator/>
+      </w:r>
+    </w:p>
+  </w:footnote>
+  <w:footnote w:type="continuationSeparator" w:id="0">
+    <w:p>
+      <w:pPr>
+        <w:spacing w:after="0" w:line="240" w:lineRule="auto"/>
+      </w:pPr>
+      <w:r>
+        <w:continuationSeparator/>
+      </w:r>
+    </w:p>
+  </w:footnote>
+</w:footnotes>
 </file>
 
 <file path=word/numbering.xml><?xml version="1.0" encoding="utf-8"?>
@@ -1388,6 +1442,50 @@
       <w:contextualSpacing/>
     </w:pPr>
   </w:style>
+  <w:style w:type="paragraph" w:styleId="Encabezado">
+    <w:name w:val="header"/>
+    <w:basedOn w:val="Normal"/>
+    <w:link w:val="EncabezadoCar"/>
+    <w:uiPriority w:val="99"/>
+    <w:unhideWhenUsed/>
+    <w:rsid w:val="00E4466A"/>
+    <w:pPr>
+      <w:tabs>
+        <w:tab w:val="center" w:pos="4252"/>
+        <w:tab w:val="right" w:pos="8504"/>
+      </w:tabs>
+      <w:spacing w:after="0" w:line="240" w:lineRule="auto"/>
+    </w:pPr>
+  </w:style>
+  <w:style w:type="character" w:customStyle="1" w:styleId="EncabezadoCar">
+    <w:name w:val="Encabezado Car"/>
+    <w:basedOn w:val="Fuentedeprrafopredeter"/>
+    <w:link w:val="Encabezado"/>
+    <w:uiPriority w:val="99"/>
+    <w:rsid w:val="00E4466A"/>
+  </w:style>
+  <w:style w:type="paragraph" w:styleId="Piedepgina">
+    <w:name w:val="footer"/>
+    <w:basedOn w:val="Normal"/>
+    <w:link w:val="PiedepginaCar"/>
+    <w:uiPriority w:val="99"/>
+    <w:unhideWhenUsed/>
+    <w:rsid w:val="00E4466A"/>
+    <w:pPr>
+      <w:tabs>
+        <w:tab w:val="center" w:pos="4252"/>
+        <w:tab w:val="right" w:pos="8504"/>
+      </w:tabs>
+      <w:spacing w:after="0" w:line="240" w:lineRule="auto"/>
+    </w:pPr>
+  </w:style>
+  <w:style w:type="character" w:customStyle="1" w:styleId="PiedepginaCar">
+    <w:name w:val="Pie de página Car"/>
+    <w:basedOn w:val="Fuentedeprrafopredeter"/>
+    <w:link w:val="Piedepgina"/>
+    <w:uiPriority w:val="99"/>
+    <w:rsid w:val="00E4466A"/>
+  </w:style>
 </w:styles>
 </file>
 

</xml_diff>